<commit_message>
added report general information and reformated it
</commit_message>
<xml_diff>
--- a/plots-documentation/plots-documentation.docx
+++ b/plots-documentation/plots-documentation.docx
@@ -229,7 +229,7 @@
           <w:rFonts w:ascii="Impact" w:eastAsia="Calibri" w:hAnsi="Impact"/>
           <w:noProof/>
           <w:sz w:val="56"/>
-          <w:lang w:val="en-GB" w:eastAsia="en-GB"/>
+          <w:lang w:val="en-GB" w:eastAsia="ko-KR"/>
         </w:rPr>
         <w:drawing>
           <wp:anchor distT="0" distB="0" distL="114300" distR="114300" simplePos="0" relativeHeight="251667456" behindDoc="0" locked="0" layoutInCell="1" allowOverlap="1" wp14:anchorId="20653784" wp14:editId="660F82F1">
@@ -257,7 +257,7 @@
                     </pic:cNvPicPr>
                   </pic:nvPicPr>
                   <pic:blipFill>
-                    <a:blip r:embed="rId6">
+                    <a:blip r:embed="rId8">
                       <a:extLst>
                         <a:ext uri="{28A0092B-C50C-407E-A947-70E740481C1C}">
                           <a14:useLocalDpi xmlns:a14="http://schemas.microsoft.com/office/drawing/2010/main" val="0"/>
@@ -299,7 +299,7 @@
           <w:b w:val="0"/>
           <w:bCs w:val="0"/>
           <w:noProof/>
-          <w:lang w:val="en-GB" w:eastAsia="en-GB"/>
+          <w:lang w:val="en-GB" w:eastAsia="ko-KR"/>
         </w:rPr>
         <w:drawing>
           <wp:anchor distT="0" distB="0" distL="114300" distR="114300" simplePos="0" relativeHeight="251666432" behindDoc="0" locked="0" layoutInCell="1" allowOverlap="1" wp14:anchorId="7C1F3608" wp14:editId="5468D2FB">
@@ -341,7 +341,7 @@
                     </pic:cNvPicPr>
                   </pic:nvPicPr>
                   <pic:blipFill>
-                    <a:blip r:embed="rId7">
+                    <a:blip r:embed="rId9">
                       <a:extLst>
                         <a:ext uri="{28A0092B-C50C-407E-A947-70E740481C1C}">
                           <a14:useLocalDpi xmlns:a14="http://schemas.microsoft.com/office/drawing/2010/main" val="0"/>
@@ -704,33 +704,23 @@
           <w:szCs w:val="24"/>
           <w:lang w:val="el-GR"/>
         </w:rPr>
-        <w:t xml:space="preserve">Έλενα </w:t>
-      </w:r>
-      <w:proofErr w:type="spellStart"/>
-      <w:r>
+        <w:t>Έλενα Κισσοπόδα 915172</w:t>
+      </w:r>
+    </w:p>
+    <w:p>
+      <w:pPr>
+        <w:spacing w:after="0" w:line="240" w:lineRule="auto"/>
         <w:rPr>
           <w:sz w:val="24"/>
           <w:szCs w:val="24"/>
           <w:lang w:val="el-GR"/>
         </w:rPr>
-        <w:t>Κισσοπόδα</w:t>
-      </w:r>
-      <w:proofErr w:type="spellEnd"/>
-      <w:r>
-        <w:rPr>
-          <w:sz w:val="24"/>
-          <w:szCs w:val="24"/>
-          <w:lang w:val="el-GR"/>
-        </w:rPr>
-        <w:t xml:space="preserve"> 915172</w:t>
-      </w:r>
+      </w:pPr>
     </w:p>
     <w:p>
       <w:pPr>
         <w:spacing w:after="0" w:line="240" w:lineRule="auto"/>
         <w:rPr>
-          <w:sz w:val="24"/>
-          <w:szCs w:val="24"/>
           <w:lang w:val="el-GR"/>
         </w:rPr>
       </w:pPr>
@@ -739,6 +729,8 @@
       <w:pPr>
         <w:spacing w:after="0" w:line="240" w:lineRule="auto"/>
         <w:rPr>
+          <w:sz w:val="26"/>
+          <w:szCs w:val="26"/>
           <w:lang w:val="el-GR"/>
         </w:rPr>
       </w:pPr>
@@ -825,26 +817,1555 @@
     </w:p>
     <w:p>
       <w:pPr>
-        <w:spacing w:after="0" w:line="240" w:lineRule="auto"/>
-        <w:rPr>
-          <w:sz w:val="26"/>
-          <w:szCs w:val="26"/>
-          <w:lang w:val="el-GR"/>
-        </w:rPr>
-      </w:pPr>
+        <w:rPr>
+          <w:lang w:val="el-GR"/>
+        </w:rPr>
+      </w:pPr>
+      <w:r>
+        <w:rPr>
+          <w:lang w:val="el-GR"/>
+        </w:rPr>
+        <w:br w:type="page"/>
+      </w:r>
     </w:p>
     <w:p>
-      <w:r>
-        <w:br w:type="page"/>
+      <w:pPr>
+        <w:rPr>
+          <w:b/>
+          <w:u w:val="single"/>
+          <w:lang w:val="el-GR"/>
+        </w:rPr>
+      </w:pPr>
+      <w:r>
+        <w:rPr>
+          <w:b/>
+          <w:u w:val="single"/>
+          <w:lang w:val="el-GR"/>
+        </w:rPr>
+        <w:lastRenderedPageBreak/>
+        <w:t>Γενικές πληροφορίες:</w:t>
       </w:r>
     </w:p>
     <w:p>
+      <w:pPr>
+        <w:rPr>
+          <w:lang w:val="el-GR"/>
+        </w:rPr>
+      </w:pPr>
+    </w:p>
+    <w:p>
+      <w:pPr>
+        <w:rPr>
+          <w:lang w:val="el-GR"/>
+        </w:rPr>
+      </w:pPr>
+      <w:r>
+        <w:rPr>
+          <w:lang w:val="el-GR"/>
+        </w:rPr>
+        <w:t xml:space="preserve">Για τους σκοπούς της δοκιμής χρειάστηκε να δημιουργήσουμε δύο </w:t>
+      </w:r>
+      <w:r>
+        <w:rPr>
+          <w:lang w:val="en-US"/>
+        </w:rPr>
+        <w:t>Virtual</w:t>
+      </w:r>
+      <w:r>
+        <w:rPr>
+          <w:lang w:val="el-GR"/>
+        </w:rPr>
+        <w:t xml:space="preserve"> </w:t>
+      </w:r>
+      <w:r>
+        <w:rPr>
+          <w:lang w:val="en-US"/>
+        </w:rPr>
+        <w:t>machines</w:t>
+      </w:r>
+      <w:r>
+        <w:rPr>
+          <w:lang w:val="el-GR"/>
+        </w:rPr>
+        <w:t xml:space="preserve"> </w:t>
+      </w:r>
+      <w:r>
+        <w:rPr>
+          <w:lang w:val="el-GR"/>
+        </w:rPr>
+        <w:t xml:space="preserve">στο </w:t>
+      </w:r>
+      <w:r>
+        <w:rPr>
+          <w:lang w:val="en-US"/>
+        </w:rPr>
+        <w:t>amazon</w:t>
+      </w:r>
+      <w:r>
+        <w:rPr>
+          <w:lang w:val="el-GR"/>
+        </w:rPr>
+        <w:t xml:space="preserve"> </w:t>
+      </w:r>
+      <w:r>
+        <w:rPr>
+          <w:lang w:val="en-US"/>
+        </w:rPr>
+        <w:t>web</w:t>
+      </w:r>
+      <w:r>
+        <w:rPr>
+          <w:lang w:val="el-GR"/>
+        </w:rPr>
+        <w:t xml:space="preserve"> </w:t>
+      </w:r>
+      <w:r>
+        <w:rPr>
+          <w:lang w:val="en-US"/>
+        </w:rPr>
+        <w:t>services</w:t>
+      </w:r>
+      <w:r>
+        <w:rPr>
+          <w:lang w:val="el-GR"/>
+        </w:rPr>
+        <w:t xml:space="preserve">. </w:t>
+      </w:r>
+      <w:r>
+        <w:rPr>
+          <w:lang w:val="el-GR"/>
+        </w:rPr>
+        <w:t>Ένα με 1</w:t>
+      </w:r>
+      <w:r>
+        <w:rPr>
+          <w:lang w:val="en-US"/>
+        </w:rPr>
+        <w:t>vCPU</w:t>
+      </w:r>
+      <w:r>
+        <w:rPr>
+          <w:lang w:val="el-GR"/>
+        </w:rPr>
+        <w:t xml:space="preserve"> </w:t>
+      </w:r>
+      <w:r>
+        <w:rPr>
+          <w:lang w:val="el-GR"/>
+        </w:rPr>
+        <w:t>και ένα</w:t>
+      </w:r>
+      <w:r>
+        <w:rPr>
+          <w:lang w:val="el-GR"/>
+        </w:rPr>
+        <w:t xml:space="preserve"> </w:t>
+      </w:r>
+      <w:r>
+        <w:rPr>
+          <w:lang w:val="el-GR"/>
+        </w:rPr>
+        <w:t xml:space="preserve">με </w:t>
+      </w:r>
+      <w:r>
+        <w:rPr>
+          <w:lang w:val="el-GR"/>
+        </w:rPr>
+        <w:t>2</w:t>
+      </w:r>
+      <w:r>
+        <w:rPr>
+          <w:lang w:val="en-US"/>
+        </w:rPr>
+        <w:t>vCPU</w:t>
+      </w:r>
+      <w:r>
+        <w:rPr>
+          <w:lang w:val="el-GR"/>
+        </w:rPr>
+        <w:t>. Ρ</w:t>
+      </w:r>
+      <w:r>
+        <w:rPr>
+          <w:lang w:val="el-GR"/>
+        </w:rPr>
+        <w:t xml:space="preserve">υθμίσαμε τις μηχανές μας να αποδέχονται το </w:t>
+      </w:r>
+      <w:r>
+        <w:rPr>
+          <w:lang w:val="en-US"/>
+        </w:rPr>
+        <w:t>private</w:t>
+      </w:r>
+      <w:r>
+        <w:rPr>
+          <w:lang w:val="el-GR"/>
+        </w:rPr>
+        <w:t xml:space="preserve"> </w:t>
+      </w:r>
+      <w:r>
+        <w:rPr>
+          <w:lang w:val="en-US"/>
+        </w:rPr>
+        <w:t>key</w:t>
+      </w:r>
+      <w:r>
+        <w:rPr>
+          <w:lang w:val="el-GR"/>
+        </w:rPr>
+        <w:t xml:space="preserve"> </w:t>
+      </w:r>
+      <w:r>
+        <w:rPr>
+          <w:lang w:val="el-GR"/>
+        </w:rPr>
+        <w:t>μας</w:t>
+      </w:r>
+      <w:r>
+        <w:rPr>
+          <w:lang w:val="el-GR"/>
+        </w:rPr>
+        <w:t xml:space="preserve"> </w:t>
+      </w:r>
+      <w:r>
+        <w:rPr>
+          <w:lang w:val="el-GR"/>
+        </w:rPr>
+        <w:t xml:space="preserve">για να μπορούμε να ενωνόμαστε σε αυτές με </w:t>
+      </w:r>
+      <w:r>
+        <w:rPr>
+          <w:lang w:val="en-US"/>
+        </w:rPr>
+        <w:t>ssh</w:t>
+      </w:r>
+      <w:r>
+        <w:rPr>
+          <w:lang w:val="el-GR"/>
+        </w:rPr>
+        <w:t xml:space="preserve">. </w:t>
+      </w:r>
+      <w:r>
+        <w:rPr>
+          <w:lang w:val="el-GR"/>
+        </w:rPr>
+        <w:t xml:space="preserve">Στη συνέχεια εγκαταστήσαμε τη </w:t>
+      </w:r>
+      <w:r>
+        <w:rPr>
+          <w:lang w:val="en-US"/>
+        </w:rPr>
+        <w:t>java</w:t>
+      </w:r>
+      <w:r>
+        <w:rPr>
+          <w:lang w:val="el-GR"/>
+        </w:rPr>
+        <w:t xml:space="preserve">(για να μπορεί να τρέξει ο </w:t>
+      </w:r>
+      <w:r>
+        <w:rPr>
+          <w:lang w:val="en-US"/>
+        </w:rPr>
+        <w:t>Server</w:t>
+      </w:r>
+      <w:r>
+        <w:rPr>
+          <w:lang w:val="el-GR"/>
+        </w:rPr>
+        <w:t xml:space="preserve"> </w:t>
+      </w:r>
+      <w:r>
+        <w:rPr>
+          <w:lang w:val="el-GR"/>
+        </w:rPr>
+        <w:t>μας)</w:t>
+      </w:r>
+      <w:r>
+        <w:rPr>
+          <w:lang w:val="el-GR"/>
+        </w:rPr>
+        <w:t xml:space="preserve"> </w:t>
+      </w:r>
+      <w:r>
+        <w:rPr>
+          <w:lang w:val="el-GR"/>
+        </w:rPr>
+        <w:t xml:space="preserve">και το </w:t>
+      </w:r>
+      <w:r>
+        <w:rPr>
+          <w:lang w:val="en-US"/>
+        </w:rPr>
+        <w:t>git</w:t>
+      </w:r>
+      <w:r>
+        <w:rPr>
+          <w:lang w:val="el-GR"/>
+        </w:rPr>
+        <w:t xml:space="preserve">( για να μπορούμε να κάνουμε </w:t>
+      </w:r>
+      <w:r>
+        <w:rPr>
+          <w:lang w:val="en-US"/>
+        </w:rPr>
+        <w:t>clone</w:t>
+      </w:r>
+      <w:r>
+        <w:rPr>
+          <w:lang w:val="el-GR"/>
+        </w:rPr>
+        <w:t xml:space="preserve"> </w:t>
+      </w:r>
+      <w:r>
+        <w:rPr>
+          <w:lang w:val="el-GR"/>
+        </w:rPr>
+        <w:t xml:space="preserve">το </w:t>
+      </w:r>
+      <w:r>
+        <w:rPr>
+          <w:lang w:val="en-US"/>
+        </w:rPr>
+        <w:t>project</w:t>
+      </w:r>
+      <w:r>
+        <w:rPr>
+          <w:lang w:val="el-GR"/>
+        </w:rPr>
+        <w:t xml:space="preserve">) σε αυτές τις μηχανές. Ακολούθως ρυθμίσαμε τα </w:t>
+      </w:r>
+      <w:r>
+        <w:rPr>
+          <w:lang w:val="en-US"/>
+        </w:rPr>
+        <w:t>virtual</w:t>
+      </w:r>
+      <w:r>
+        <w:rPr>
+          <w:lang w:val="el-GR"/>
+        </w:rPr>
+        <w:t xml:space="preserve"> </w:t>
+      </w:r>
+      <w:r>
+        <w:rPr>
+          <w:lang w:val="en-US"/>
+        </w:rPr>
+        <w:t>machines</w:t>
+      </w:r>
+      <w:r>
+        <w:rPr>
+          <w:lang w:val="el-GR"/>
+        </w:rPr>
+        <w:t xml:space="preserve"> </w:t>
+      </w:r>
+      <w:r>
+        <w:rPr>
+          <w:lang w:val="el-GR"/>
+        </w:rPr>
+        <w:t xml:space="preserve">να αποδέχονται συνδέσεις σε όλα τα </w:t>
+      </w:r>
+      <w:r>
+        <w:rPr>
+          <w:lang w:val="en-US"/>
+        </w:rPr>
+        <w:t>ports</w:t>
+      </w:r>
+      <w:r>
+        <w:rPr>
+          <w:lang w:val="el-GR"/>
+        </w:rPr>
+        <w:t xml:space="preserve"> </w:t>
+      </w:r>
+      <w:r>
+        <w:rPr>
+          <w:lang w:val="el-GR"/>
+        </w:rPr>
+        <w:t xml:space="preserve">τους για να μπορεί ο client μας να δημιουργεί σύνδεση με αυτές. </w:t>
+      </w:r>
+    </w:p>
+    <w:p>
+      <w:pPr>
+        <w:rPr>
+          <w:lang w:val="el-GR"/>
+        </w:rPr>
+      </w:pPr>
+      <w:r>
+        <w:rPr>
+          <w:lang w:val="en-US"/>
+        </w:rPr>
+        <w:t>Server</w:t>
+      </w:r>
+      <w:r>
+        <w:rPr>
+          <w:lang w:val="el-GR"/>
+        </w:rPr>
+        <w:t>:</w:t>
+      </w:r>
+    </w:p>
+    <w:p>
+      <w:pPr>
+        <w:rPr>
+          <w:lang w:val="el-GR"/>
+        </w:rPr>
+      </w:pPr>
+      <w:r>
+        <w:rPr>
+          <w:lang w:val="el-GR"/>
+        </w:rPr>
+        <w:t xml:space="preserve">Ο </w:t>
+      </w:r>
+      <w:r>
+        <w:rPr>
+          <w:lang w:val="en-US"/>
+        </w:rPr>
+        <w:t>server</w:t>
+      </w:r>
+      <w:r>
+        <w:rPr>
+          <w:lang w:val="el-GR"/>
+        </w:rPr>
+        <w:t xml:space="preserve"> </w:t>
+      </w:r>
+      <w:r>
+        <w:rPr>
+          <w:lang w:val="el-GR"/>
+        </w:rPr>
+        <w:t xml:space="preserve">μας όταν εκτελεστή με την εντολή </w:t>
+      </w:r>
+      <w:r>
+        <w:rPr>
+          <w:lang w:val="el-GR"/>
+        </w:rPr>
+        <w:t>“</w:t>
+      </w:r>
+      <w:r>
+        <w:rPr>
+          <w:lang w:val="en-US"/>
+        </w:rPr>
+        <w:t>java</w:t>
+      </w:r>
+      <w:r>
+        <w:rPr>
+          <w:lang w:val="el-GR"/>
+        </w:rPr>
+        <w:t xml:space="preserve"> </w:t>
+      </w:r>
+      <w:r>
+        <w:rPr>
+          <w:lang w:val="en-US"/>
+        </w:rPr>
+        <w:t>server</w:t>
+      </w:r>
+      <w:r>
+        <w:rPr>
+          <w:lang w:val="el-GR"/>
+        </w:rPr>
+        <w:t xml:space="preserve"> </w:t>
+      </w:r>
+      <w:r>
+        <w:rPr>
+          <w:lang w:val="en-US"/>
+        </w:rPr>
+        <w:t>port</w:t>
+      </w:r>
+      <w:r>
+        <w:rPr>
+          <w:lang w:val="el-GR"/>
+        </w:rPr>
+        <w:t xml:space="preserve">” </w:t>
+      </w:r>
+      <w:r>
+        <w:rPr>
+          <w:lang w:val="el-GR"/>
+        </w:rPr>
+        <w:t>ξεκινά να ακούει στη θήρα που το</w:t>
+      </w:r>
+      <w:r>
+        <w:rPr>
+          <w:lang w:val="el-GR"/>
+        </w:rPr>
+        <w:t>υ</w:t>
+      </w:r>
+      <w:r>
+        <w:rPr>
+          <w:lang w:val="el-GR"/>
+        </w:rPr>
+        <w:t xml:space="preserve"> δώσαμε ως παράμετρο για </w:t>
+      </w:r>
+      <w:r>
+        <w:rPr>
+          <w:lang w:val="en-US"/>
+        </w:rPr>
+        <w:t>clients</w:t>
+      </w:r>
+      <w:r>
+        <w:rPr>
+          <w:lang w:val="el-GR"/>
+        </w:rPr>
+        <w:t xml:space="preserve">. </w:t>
+      </w:r>
+      <w:r>
+        <w:rPr>
+          <w:lang w:val="el-GR"/>
+        </w:rPr>
+        <w:t xml:space="preserve">Όταν έρθει κάποιος </w:t>
+      </w:r>
+      <w:r>
+        <w:rPr>
+          <w:lang w:val="en-US"/>
+        </w:rPr>
+        <w:t>client</w:t>
+      </w:r>
+      <w:r>
+        <w:rPr>
+          <w:lang w:val="el-GR"/>
+        </w:rPr>
+        <w:t xml:space="preserve"> </w:t>
+      </w:r>
+      <w:r>
+        <w:rPr>
+          <w:lang w:val="el-GR"/>
+        </w:rPr>
+        <w:t xml:space="preserve">ξεκινά ένα καινούργιο νήμα που είναι υπεύθυνο για την εξυπηρέτηση των αιτημάτων από τον συγκεκριμένο χρήστη. Αυτό το νήμα όταν λάβει ένα αίτημα από το </w:t>
+      </w:r>
+      <w:r>
+        <w:rPr>
+          <w:lang w:val="en-US"/>
+        </w:rPr>
+        <w:t>Client</w:t>
+      </w:r>
+      <w:r>
+        <w:rPr>
+          <w:lang w:val="el-GR"/>
+        </w:rPr>
+        <w:t xml:space="preserve"> </w:t>
+      </w:r>
+      <w:r>
+        <w:rPr>
+          <w:lang w:val="el-GR"/>
+        </w:rPr>
+        <w:t>δημιουργ</w:t>
+      </w:r>
+      <w:r>
+        <w:rPr>
+          <w:lang w:val="el-GR"/>
+        </w:rPr>
+        <w:t>εί</w:t>
+      </w:r>
+      <w:r>
+        <w:rPr>
+          <w:lang w:val="el-GR"/>
+        </w:rPr>
+        <w:t xml:space="preserve"> ένα τυχαίου μεγέθους </w:t>
+      </w:r>
+      <w:r>
+        <w:rPr>
+          <w:lang w:val="en-US"/>
+        </w:rPr>
+        <w:t>response</w:t>
+      </w:r>
+      <w:r>
+        <w:rPr>
+          <w:lang w:val="el-GR"/>
+        </w:rPr>
+        <w:t>(300-2000</w:t>
+      </w:r>
+      <w:r>
+        <w:rPr>
+          <w:lang w:val="en-US"/>
+        </w:rPr>
+        <w:t>KB</w:t>
+      </w:r>
+      <w:r>
+        <w:rPr>
+          <w:lang w:val="el-GR"/>
+        </w:rPr>
+        <w:t>)</w:t>
+      </w:r>
+      <w:r>
+        <w:rPr>
+          <w:lang w:val="el-GR"/>
+        </w:rPr>
+        <w:t xml:space="preserve"> και το στέλνει πίσω στο </w:t>
+      </w:r>
+      <w:r>
+        <w:rPr>
+          <w:lang w:val="en-US"/>
+        </w:rPr>
+        <w:t>Client</w:t>
+      </w:r>
+      <w:r>
+        <w:rPr>
+          <w:lang w:val="el-GR"/>
+        </w:rPr>
+        <w:t xml:space="preserve">. </w:t>
+      </w:r>
+      <w:r>
+        <w:rPr>
+          <w:lang w:val="el-GR"/>
+        </w:rPr>
+        <w:t xml:space="preserve">Στο τέλος του </w:t>
+      </w:r>
+      <w:r>
+        <w:rPr>
+          <w:lang w:val="en-US"/>
+        </w:rPr>
+        <w:t>response</w:t>
+      </w:r>
+      <w:r>
+        <w:rPr>
+          <w:lang w:val="el-GR"/>
+        </w:rPr>
+        <w:t xml:space="preserve"> </w:t>
+      </w:r>
+      <w:r>
+        <w:rPr>
+          <w:lang w:val="el-GR"/>
+        </w:rPr>
+        <w:t xml:space="preserve">αποστέλλει τη λέξη </w:t>
+      </w:r>
+      <w:r>
+        <w:rPr>
+          <w:lang w:val="el-GR"/>
+        </w:rPr>
+        <w:t>“</w:t>
+      </w:r>
+      <w:r>
+        <w:rPr>
+          <w:lang w:val="en-US"/>
+        </w:rPr>
+        <w:t>finish</w:t>
+      </w:r>
+      <w:r>
+        <w:rPr>
+          <w:lang w:val="el-GR"/>
+        </w:rPr>
+        <w:t>”</w:t>
+      </w:r>
+      <w:r>
+        <w:rPr>
+          <w:lang w:val="el-GR"/>
+        </w:rPr>
+        <w:t xml:space="preserve"> </w:t>
+      </w:r>
+      <w:r>
+        <w:rPr>
+          <w:lang w:val="el-GR"/>
+        </w:rPr>
+        <w:t xml:space="preserve">για να γνωρίζει ο </w:t>
+      </w:r>
+      <w:r>
+        <w:rPr>
+          <w:lang w:val="en-US"/>
+        </w:rPr>
+        <w:t>Client</w:t>
+      </w:r>
+      <w:r>
+        <w:rPr>
+          <w:lang w:val="el-GR"/>
+        </w:rPr>
+        <w:t xml:space="preserve"> </w:t>
+      </w:r>
+      <w:r>
+        <w:rPr>
+          <w:lang w:val="el-GR"/>
+        </w:rPr>
+        <w:t xml:space="preserve">ότι το </w:t>
+      </w:r>
+      <w:r>
+        <w:rPr>
+          <w:lang w:val="en-US"/>
+        </w:rPr>
+        <w:t>response</w:t>
+      </w:r>
+      <w:r>
+        <w:rPr>
+          <w:lang w:val="el-GR"/>
+        </w:rPr>
+        <w:t xml:space="preserve"> </w:t>
+      </w:r>
+      <w:r>
+        <w:rPr>
+          <w:lang w:val="el-GR"/>
+        </w:rPr>
+        <w:t xml:space="preserve">έχει τελειώσει. </w:t>
+      </w:r>
+      <w:r>
+        <w:rPr>
+          <w:lang w:val="el-GR"/>
+        </w:rPr>
+        <w:t xml:space="preserve"> </w:t>
+      </w:r>
+      <w:r>
+        <w:rPr>
+          <w:lang w:val="el-GR"/>
+        </w:rPr>
+        <w:t>Αυτή η δια</w:t>
+      </w:r>
+      <w:bookmarkStart w:id="0" w:name="_GoBack"/>
+      <w:bookmarkEnd w:id="0"/>
+      <w:r>
+        <w:rPr>
+          <w:lang w:val="el-GR"/>
+        </w:rPr>
+        <w:t xml:space="preserve">δικασία επαναλαμβάνεται έως ότου ο χρήστης αποστείλει την λέξη </w:t>
+      </w:r>
+      <w:r>
+        <w:rPr>
+          <w:lang w:val="el-GR"/>
+        </w:rPr>
+        <w:t>“</w:t>
+      </w:r>
+      <w:r>
+        <w:rPr>
+          <w:lang w:val="en-US"/>
+        </w:rPr>
+        <w:t>Bye</w:t>
+      </w:r>
+      <w:r>
+        <w:rPr>
+          <w:lang w:val="el-GR"/>
+        </w:rPr>
+        <w:t>”.</w:t>
+      </w:r>
+      <w:r>
+        <w:rPr>
+          <w:lang w:val="el-GR"/>
+        </w:rPr>
+        <w:t xml:space="preserve"> Όταν τελειώσει με τον </w:t>
+      </w:r>
+      <w:r>
+        <w:rPr>
+          <w:lang w:val="en-US"/>
+        </w:rPr>
+        <w:t>client</w:t>
+      </w:r>
+      <w:r>
+        <w:rPr>
+          <w:lang w:val="el-GR"/>
+        </w:rPr>
+        <w:t xml:space="preserve"> </w:t>
+      </w:r>
+      <w:r>
+        <w:rPr>
+          <w:lang w:val="el-GR"/>
+        </w:rPr>
+        <w:t>αποθηκεύει στο αρχείο «</w:t>
+      </w:r>
+      <w:r>
+        <w:rPr>
+          <w:lang w:val="en-US"/>
+        </w:rPr>
+        <w:t>ServerStatistics</w:t>
+      </w:r>
+      <w:r>
+        <w:rPr>
+          <w:lang w:val="el-GR"/>
+        </w:rPr>
+        <w:t xml:space="preserve">» το </w:t>
+      </w:r>
+      <w:r>
+        <w:rPr>
+          <w:lang w:val="en-US"/>
+        </w:rPr>
+        <w:t>memory</w:t>
+      </w:r>
+      <w:r>
+        <w:rPr>
+          <w:lang w:val="el-GR"/>
+        </w:rPr>
+        <w:t xml:space="preserve"> </w:t>
+      </w:r>
+      <w:r>
+        <w:rPr>
+          <w:lang w:val="en-US"/>
+        </w:rPr>
+        <w:t>utilization</w:t>
+      </w:r>
+      <w:r>
+        <w:rPr>
+          <w:lang w:val="el-GR"/>
+        </w:rPr>
+        <w:t xml:space="preserve">, </w:t>
+      </w:r>
+      <w:r>
+        <w:rPr>
+          <w:lang w:val="el-GR"/>
+        </w:rPr>
+        <w:t>το</w:t>
+      </w:r>
+      <w:r>
+        <w:rPr>
+          <w:lang w:val="el-GR"/>
+        </w:rPr>
+        <w:t xml:space="preserve"> </w:t>
+      </w:r>
+      <w:r>
+        <w:rPr>
+          <w:lang w:val="en-US"/>
+        </w:rPr>
+        <w:t>CPU</w:t>
+      </w:r>
+      <w:r>
+        <w:rPr>
+          <w:lang w:val="el-GR"/>
+        </w:rPr>
+        <w:t xml:space="preserve"> </w:t>
+      </w:r>
+      <w:r>
+        <w:rPr>
+          <w:lang w:val="en-US"/>
+        </w:rPr>
+        <w:t>load</w:t>
+      </w:r>
+      <w:r>
+        <w:rPr>
+          <w:lang w:val="el-GR"/>
+        </w:rPr>
+        <w:t xml:space="preserve"> </w:t>
+      </w:r>
+      <w:r>
+        <w:rPr>
+          <w:lang w:val="el-GR"/>
+        </w:rPr>
+        <w:t>και το</w:t>
+      </w:r>
+      <w:r>
+        <w:rPr>
+          <w:lang w:val="el-GR"/>
+        </w:rPr>
+        <w:t xml:space="preserve"> </w:t>
+      </w:r>
+      <w:r>
+        <w:rPr>
+          <w:lang w:val="en-US"/>
+        </w:rPr>
+        <w:t>throughput</w:t>
+      </w:r>
+      <w:r>
+        <w:rPr>
+          <w:lang w:val="el-GR"/>
+        </w:rPr>
+        <w:t>.</w:t>
+      </w:r>
+      <w:r>
+        <w:rPr>
+          <w:lang w:val="el-GR"/>
+        </w:rPr>
+        <w:t xml:space="preserve"> </w:t>
+      </w:r>
+    </w:p>
+    <w:p>
+      <w:pPr>
+        <w:rPr>
+          <w:vanish/>
+          <w:lang w:val="el-GR"/>
+          <w:specVanish/>
+        </w:rPr>
+      </w:pPr>
+    </w:p>
+    <w:p>
+      <w:pPr>
+        <w:rPr>
+          <w:lang w:val="el-GR"/>
+        </w:rPr>
+      </w:pPr>
+      <w:r>
+        <w:rPr>
+          <w:lang w:val="en-US"/>
+        </w:rPr>
+        <w:t>Client</w:t>
+      </w:r>
+      <w:r>
+        <w:rPr>
+          <w:lang w:val="el-GR"/>
+        </w:rPr>
+        <w:t>:</w:t>
+      </w:r>
+    </w:p>
+    <w:p>
+      <w:pPr>
+        <w:rPr>
+          <w:lang w:val="el-GR"/>
+        </w:rPr>
+      </w:pPr>
+      <w:r>
+        <w:rPr>
+          <w:lang w:val="el-GR"/>
+        </w:rPr>
+        <w:t xml:space="preserve">Ο </w:t>
+      </w:r>
+      <w:r>
+        <w:rPr>
+          <w:lang w:val="en-US"/>
+        </w:rPr>
+        <w:t>c</w:t>
+      </w:r>
+      <w:r>
+        <w:rPr>
+          <w:lang w:val="en-US"/>
+        </w:rPr>
+        <w:t>lient</w:t>
+      </w:r>
+      <w:r>
+        <w:rPr>
+          <w:lang w:val="el-GR"/>
+        </w:rPr>
+        <w:t xml:space="preserve"> </w:t>
+      </w:r>
+      <w:r>
+        <w:rPr>
+          <w:lang w:val="el-GR"/>
+        </w:rPr>
+        <w:t xml:space="preserve">μας όταν εκτελεστή με την εντολή </w:t>
+      </w:r>
+      <w:r>
+        <w:rPr>
+          <w:lang w:val="el-GR"/>
+        </w:rPr>
+        <w:t>“</w:t>
+      </w:r>
+      <w:r>
+        <w:rPr>
+          <w:lang w:val="en-US"/>
+        </w:rPr>
+        <w:t>java</w:t>
+      </w:r>
+      <w:r>
+        <w:rPr>
+          <w:lang w:val="el-GR"/>
+        </w:rPr>
+        <w:t xml:space="preserve"> </w:t>
+      </w:r>
+      <w:r>
+        <w:rPr>
+          <w:lang w:val="en-US"/>
+        </w:rPr>
+        <w:t>client</w:t>
+      </w:r>
+      <w:r>
+        <w:rPr>
+          <w:lang w:val="el-GR"/>
+        </w:rPr>
+        <w:t xml:space="preserve"> </w:t>
+      </w:r>
+      <w:r>
+        <w:rPr>
+          <w:lang w:val="en-US"/>
+        </w:rPr>
+        <w:t>hostname</w:t>
+      </w:r>
+      <w:r>
+        <w:rPr>
+          <w:lang w:val="el-GR"/>
+        </w:rPr>
+        <w:t xml:space="preserve"> </w:t>
+      </w:r>
+      <w:r>
+        <w:rPr>
+          <w:lang w:val="en-US"/>
+        </w:rPr>
+        <w:t>port</w:t>
+      </w:r>
+      <w:r>
+        <w:rPr>
+          <w:lang w:val="el-GR"/>
+        </w:rPr>
+        <w:t xml:space="preserve"> </w:t>
+      </w:r>
+      <w:r>
+        <w:rPr>
+          <w:lang w:val="en-US"/>
+        </w:rPr>
+        <w:t>N</w:t>
+      </w:r>
+      <w:r>
+        <w:rPr>
+          <w:lang w:val="el-GR"/>
+        </w:rPr>
+        <w:t xml:space="preserve">” </w:t>
+      </w:r>
+      <w:r>
+        <w:rPr>
+          <w:lang w:val="el-GR"/>
+        </w:rPr>
+        <w:t xml:space="preserve">δημιουργεί Ν νήματα(ένα για κάθε προσομοιωμένο </w:t>
+      </w:r>
+      <w:r>
+        <w:rPr>
+          <w:lang w:val="en-US"/>
+        </w:rPr>
+        <w:t>Client</w:t>
+      </w:r>
+      <w:r>
+        <w:rPr>
+          <w:lang w:val="el-GR"/>
+        </w:rPr>
+        <w:t>)</w:t>
+      </w:r>
+      <w:r>
+        <w:rPr>
+          <w:lang w:val="el-GR"/>
+        </w:rPr>
+        <w:t xml:space="preserve">. Το κάθε νήμα δημιουργεί σύνδεση με το </w:t>
+      </w:r>
+      <w:r>
+        <w:rPr>
+          <w:lang w:val="en-US"/>
+        </w:rPr>
+        <w:t>hostname</w:t>
+      </w:r>
+      <w:r>
+        <w:rPr>
+          <w:lang w:val="el-GR"/>
+        </w:rPr>
+        <w:t>(</w:t>
+      </w:r>
+      <w:r>
+        <w:rPr>
+          <w:lang w:val="el-GR"/>
+        </w:rPr>
+        <w:t xml:space="preserve">το </w:t>
+      </w:r>
+      <w:r>
+        <w:rPr>
+          <w:lang w:val="en-US"/>
+        </w:rPr>
+        <w:t>ip</w:t>
+      </w:r>
+      <w:r>
+        <w:rPr>
+          <w:lang w:val="el-GR"/>
+        </w:rPr>
+        <w:t xml:space="preserve"> </w:t>
+      </w:r>
+      <w:r>
+        <w:rPr>
+          <w:lang w:val="el-GR"/>
+        </w:rPr>
+        <w:t xml:space="preserve">του </w:t>
+      </w:r>
+      <w:r>
+        <w:rPr>
+          <w:lang w:val="en-US"/>
+        </w:rPr>
+        <w:t>server</w:t>
+      </w:r>
+      <w:r>
+        <w:rPr>
+          <w:lang w:val="el-GR"/>
+        </w:rPr>
+        <w:t xml:space="preserve">) </w:t>
+      </w:r>
+      <w:r>
+        <w:rPr>
+          <w:lang w:val="el-GR"/>
+        </w:rPr>
+        <w:t xml:space="preserve">και τι </w:t>
+      </w:r>
+      <w:r>
+        <w:rPr>
+          <w:lang w:val="en-US"/>
+        </w:rPr>
+        <w:t>port</w:t>
+      </w:r>
+      <w:r>
+        <w:rPr>
+          <w:lang w:val="el-GR"/>
+        </w:rPr>
+        <w:t xml:space="preserve">(η θύρα που ακούει ο </w:t>
+      </w:r>
+      <w:r>
+        <w:rPr>
+          <w:lang w:val="en-US"/>
+        </w:rPr>
+        <w:t>server</w:t>
+      </w:r>
+      <w:r>
+        <w:rPr>
+          <w:lang w:val="el-GR"/>
+        </w:rPr>
+        <w:t>)</w:t>
+      </w:r>
+      <w:r>
+        <w:rPr>
+          <w:lang w:val="el-GR"/>
+        </w:rPr>
+        <w:t xml:space="preserve"> </w:t>
+      </w:r>
+      <w:r>
+        <w:rPr>
+          <w:lang w:val="el-GR"/>
+        </w:rPr>
+        <w:t>που του δώσαμε ως παραμέτρους</w:t>
+      </w:r>
+      <w:r>
+        <w:rPr>
+          <w:lang w:val="el-GR"/>
+        </w:rPr>
+        <w:t xml:space="preserve">. </w:t>
+      </w:r>
+      <w:r>
+        <w:rPr>
+          <w:lang w:val="el-GR"/>
+        </w:rPr>
+        <w:t xml:space="preserve">Στη συνέχεια στέλνει 300 συνεχόμενα </w:t>
+      </w:r>
+      <w:r>
+        <w:rPr>
+          <w:lang w:val="en-US"/>
+        </w:rPr>
+        <w:t>requests</w:t>
+      </w:r>
+      <w:r>
+        <w:rPr>
+          <w:lang w:val="el-GR"/>
+        </w:rPr>
+        <w:t xml:space="preserve"> </w:t>
+      </w:r>
+      <w:r>
+        <w:rPr>
+          <w:lang w:val="el-GR"/>
+        </w:rPr>
+        <w:t xml:space="preserve">στο </w:t>
+      </w:r>
+      <w:r>
+        <w:rPr>
+          <w:lang w:val="en-US"/>
+        </w:rPr>
+        <w:t>server</w:t>
+      </w:r>
+      <w:r>
+        <w:rPr>
+          <w:lang w:val="el-GR"/>
+        </w:rPr>
+        <w:t>. Το</w:t>
+      </w:r>
+      <w:r>
+        <w:t xml:space="preserve"> </w:t>
+      </w:r>
+      <w:r>
+        <w:rPr>
+          <w:lang w:val="el-GR"/>
+        </w:rPr>
+        <w:t>κάθε</w:t>
+      </w:r>
+      <w:r>
+        <w:t xml:space="preserve"> </w:t>
+      </w:r>
+      <w:r>
+        <w:rPr>
+          <w:lang w:val="en-US"/>
+        </w:rPr>
+        <w:t>request</w:t>
+      </w:r>
+      <w:r>
+        <w:t xml:space="preserve"> </w:t>
+      </w:r>
+      <w:r>
+        <w:rPr>
+          <w:lang w:val="el-GR"/>
+        </w:rPr>
+        <w:t>έχει</w:t>
+      </w:r>
+      <w:r>
+        <w:t xml:space="preserve"> </w:t>
+      </w:r>
+      <w:r>
+        <w:rPr>
+          <w:lang w:val="el-GR"/>
+        </w:rPr>
+        <w:t>τη</w:t>
+      </w:r>
+      <w:r>
+        <w:t xml:space="preserve"> </w:t>
+      </w:r>
+      <w:r>
+        <w:rPr>
+          <w:lang w:val="el-GR"/>
+        </w:rPr>
+        <w:t>μορφή</w:t>
+      </w:r>
+      <w:r>
+        <w:t xml:space="preserve"> &lt;</w:t>
+      </w:r>
+      <w:r>
+        <w:rPr>
+          <w:lang w:val="en-US"/>
+        </w:rPr>
+        <w:t>Hello clientIpAddress clientPort clientId</w:t>
+      </w:r>
+      <w:r>
+        <w:t>&gt;</w:t>
+      </w:r>
+      <w:r>
+        <w:t>.</w:t>
+      </w:r>
+      <w:r>
+        <w:t xml:space="preserve"> </w:t>
+      </w:r>
+      <w:r>
+        <w:rPr>
+          <w:lang w:val="el-GR"/>
+        </w:rPr>
+        <w:t xml:space="preserve">Στη συνέχεια διαβάζει γραμμή-γραμμή το </w:t>
+      </w:r>
+      <w:r>
+        <w:rPr>
+          <w:lang w:val="en-US"/>
+        </w:rPr>
+        <w:t>response</w:t>
+      </w:r>
+      <w:r>
+        <w:rPr>
+          <w:lang w:val="el-GR"/>
+        </w:rPr>
+        <w:t xml:space="preserve"> </w:t>
+      </w:r>
+      <w:r>
+        <w:rPr>
+          <w:lang w:val="el-GR"/>
+        </w:rPr>
+        <w:t xml:space="preserve">μέχρι να διαβάσει τη λέξη </w:t>
+      </w:r>
+      <w:r>
+        <w:rPr>
+          <w:lang w:val="el-GR"/>
+        </w:rPr>
+        <w:t>“</w:t>
+      </w:r>
+      <w:r>
+        <w:rPr>
+          <w:lang w:val="en-US"/>
+        </w:rPr>
+        <w:t>finish</w:t>
+      </w:r>
+      <w:r>
+        <w:rPr>
+          <w:lang w:val="el-GR"/>
+        </w:rPr>
+        <w:t xml:space="preserve">”. </w:t>
+      </w:r>
+      <w:r>
+        <w:rPr>
+          <w:lang w:val="el-GR"/>
+        </w:rPr>
+        <w:t xml:space="preserve">Επίσης μετρά το </w:t>
+      </w:r>
+      <w:r>
+        <w:rPr>
+          <w:lang w:val="en-US"/>
+        </w:rPr>
+        <w:t>rtt</w:t>
+      </w:r>
+      <w:r>
+        <w:rPr>
+          <w:lang w:val="el-GR"/>
+        </w:rPr>
+        <w:t xml:space="preserve"> </w:t>
+      </w:r>
+      <w:r>
+        <w:rPr>
+          <w:lang w:val="el-GR"/>
+        </w:rPr>
+        <w:t xml:space="preserve">για κάθε </w:t>
+      </w:r>
+      <w:r>
+        <w:rPr>
+          <w:lang w:val="en-US"/>
+        </w:rPr>
+        <w:t>request</w:t>
+      </w:r>
+      <w:r>
+        <w:rPr>
+          <w:lang w:val="el-GR"/>
+        </w:rPr>
+        <w:t xml:space="preserve"> </w:t>
+      </w:r>
+      <w:r>
+        <w:rPr>
+          <w:lang w:val="el-GR"/>
+        </w:rPr>
+        <w:t xml:space="preserve">και στη συνέχεια </w:t>
+      </w:r>
+      <w:r>
+        <w:rPr>
+          <w:lang w:val="el-GR"/>
+        </w:rPr>
+        <w:t>υπολογίζει το μέσο όρο του και τον αποθηκεύει στο αρχείο «</w:t>
+      </w:r>
+      <w:r>
+        <w:rPr>
+          <w:lang w:val="en-US"/>
+        </w:rPr>
+        <w:t>Client</w:t>
+      </w:r>
+      <w:r>
+        <w:rPr>
+          <w:lang w:val="el-GR"/>
+        </w:rPr>
+        <w:t xml:space="preserve"> </w:t>
+      </w:r>
+      <w:r>
+        <w:rPr>
+          <w:lang w:val="en-US"/>
+        </w:rPr>
+        <w:t>Rtt</w:t>
+      </w:r>
+      <w:r>
+        <w:rPr>
+          <w:lang w:val="el-GR"/>
+        </w:rPr>
+        <w:t>»</w:t>
+      </w:r>
+    </w:p>
+    <w:p>
+      <w:pPr>
+        <w:rPr>
+          <w:lang w:val="el-GR"/>
+        </w:rPr>
+      </w:pPr>
+      <w:r>
+        <w:rPr>
+          <w:lang w:val="el-GR"/>
+        </w:rPr>
+        <w:t xml:space="preserve">Μετά το τέλος των </w:t>
+      </w:r>
+      <w:r>
+        <w:rPr>
+          <w:lang w:val="en-US"/>
+        </w:rPr>
+        <w:t>requests</w:t>
+      </w:r>
+      <w:r>
+        <w:rPr>
+          <w:lang w:val="el-GR"/>
+        </w:rPr>
+        <w:t xml:space="preserve"> </w:t>
+      </w:r>
+      <w:r>
+        <w:rPr>
+          <w:lang w:val="el-GR"/>
+        </w:rPr>
+        <w:t xml:space="preserve">αποστέλλει τη λέξη </w:t>
+      </w:r>
+      <w:r>
+        <w:rPr>
+          <w:lang w:val="el-GR"/>
+        </w:rPr>
+        <w:t>“</w:t>
+      </w:r>
+      <w:r>
+        <w:rPr>
+          <w:lang w:val="en-US"/>
+        </w:rPr>
+        <w:t>Bye</w:t>
+      </w:r>
+      <w:r>
+        <w:rPr>
+          <w:lang w:val="el-GR"/>
+        </w:rPr>
+        <w:t xml:space="preserve">” </w:t>
+      </w:r>
+      <w:r>
+        <w:rPr>
+          <w:lang w:val="el-GR"/>
+        </w:rPr>
+        <w:t xml:space="preserve">στο </w:t>
+      </w:r>
+      <w:r>
+        <w:rPr>
+          <w:lang w:val="en-US"/>
+        </w:rPr>
+        <w:t>Server</w:t>
+      </w:r>
+      <w:r>
+        <w:rPr>
+          <w:lang w:val="el-GR"/>
+        </w:rPr>
+        <w:t xml:space="preserve"> για να ειδοποιήσει το </w:t>
+      </w:r>
+      <w:r>
+        <w:rPr>
+          <w:lang w:val="en-US"/>
+        </w:rPr>
+        <w:t>server</w:t>
+      </w:r>
+      <w:r>
+        <w:rPr>
+          <w:lang w:val="el-GR"/>
+        </w:rPr>
+        <w:t xml:space="preserve"> </w:t>
+      </w:r>
+      <w:r>
+        <w:rPr>
+          <w:lang w:val="el-GR"/>
+        </w:rPr>
+        <w:t>ότι θα κλείσει τη σύνδεση.</w:t>
+      </w:r>
+    </w:p>
+    <w:p>
+      <w:pPr>
+        <w:rPr>
+          <w:lang w:val="en-US"/>
+        </w:rPr>
+      </w:pPr>
+      <w:r>
+        <w:rPr>
+          <w:lang w:val="el-GR"/>
+        </w:rPr>
+        <w:t>Για την πειραματική αξιολόγηση χρησιμοποιήσαμε 5, 10, 15 και 20 χρήστες.</w:t>
+      </w:r>
+      <w:r>
+        <w:rPr>
+          <w:lang w:val="el-GR"/>
+        </w:rPr>
+        <w:t xml:space="preserve"> Οι οποίοι έτρεχαν σε υπολογιστές του εργαστηρίου.</w:t>
+      </w:r>
+    </w:p>
+    <w:p>
+      <w:pPr>
+        <w:rPr>
+          <w:lang w:val="el-GR"/>
+        </w:rPr>
+      </w:pPr>
+      <w:r>
+        <w:rPr>
+          <w:lang w:val="el-GR"/>
+        </w:rPr>
+        <w:t>Για κάθε ένα από αυτά τα σενάρια περνάμε τις τιμές:</w:t>
+      </w:r>
+    </w:p>
+    <w:p>
+      <w:pPr>
+        <w:pStyle w:val="ListParagraph"/>
+        <w:numPr>
+          <w:ilvl w:val="0"/>
+          <w:numId w:val="1"/>
+        </w:numPr>
+        <w:rPr>
+          <w:lang w:val="en-US"/>
+        </w:rPr>
+      </w:pPr>
+      <w:r>
+        <w:rPr>
+          <w:lang w:val="en-US"/>
+        </w:rPr>
+        <w:t>Latency</w:t>
+      </w:r>
+    </w:p>
+    <w:p>
+      <w:pPr>
+        <w:pStyle w:val="ListParagraph"/>
+        <w:numPr>
+          <w:ilvl w:val="0"/>
+          <w:numId w:val="1"/>
+        </w:numPr>
+        <w:rPr>
+          <w:lang w:val="en-US"/>
+        </w:rPr>
+      </w:pPr>
+      <w:r>
+        <w:rPr>
+          <w:lang w:val="en-US"/>
+        </w:rPr>
+        <w:t>Throughput</w:t>
+      </w:r>
+    </w:p>
+    <w:p>
+      <w:pPr>
+        <w:pStyle w:val="ListParagraph"/>
+        <w:numPr>
+          <w:ilvl w:val="0"/>
+          <w:numId w:val="1"/>
+        </w:numPr>
+        <w:rPr>
+          <w:lang w:val="en-US"/>
+        </w:rPr>
+      </w:pPr>
+      <w:r>
+        <w:rPr>
+          <w:lang w:val="en-US"/>
+        </w:rPr>
+        <w:t>Average CPU load</w:t>
+      </w:r>
+    </w:p>
+    <w:p>
+      <w:pPr>
+        <w:pStyle w:val="ListParagraph"/>
+        <w:numPr>
+          <w:ilvl w:val="0"/>
+          <w:numId w:val="1"/>
+        </w:numPr>
+        <w:rPr>
+          <w:lang w:val="en-US"/>
+        </w:rPr>
+      </w:pPr>
+      <w:r>
+        <w:rPr>
+          <w:lang w:val="en-US"/>
+        </w:rPr>
+        <w:t>Memory Utilization</w:t>
+      </w:r>
+    </w:p>
+    <w:p>
+      <w:pPr>
+        <w:rPr>
+          <w:lang w:val="el-GR"/>
+        </w:rPr>
+      </w:pPr>
+      <w:r>
+        <w:rPr>
+          <w:lang w:val="el-GR"/>
+        </w:rPr>
+        <w:t xml:space="preserve">Χρησιμοποιήσαμε αυτές τις </w:t>
+      </w:r>
+      <w:r>
+        <w:rPr>
+          <w:lang w:val="el-GR"/>
+        </w:rPr>
+        <w:t>τιμές</w:t>
+      </w:r>
+      <w:r>
+        <w:rPr>
+          <w:lang w:val="el-GR"/>
+        </w:rPr>
+        <w:t xml:space="preserve"> για να δημιουργήσουμε τις ακόλουθες γραφικές παραστάσεις και να εξάγουμε συμπεράσματα από αυτές.</w:t>
+      </w:r>
+    </w:p>
+    <w:p>
+      <w:pPr>
+        <w:rPr>
+          <w:lang w:val="el-GR"/>
+        </w:rPr>
+      </w:pPr>
+      <w:r>
+        <w:rPr>
+          <w:lang w:val="el-GR"/>
+        </w:rPr>
+        <w:br w:type="page"/>
+      </w:r>
+      <w:r>
+        <w:rPr>
+          <w:b/>
+          <w:u w:val="single"/>
+          <w:lang w:val="el-GR"/>
+        </w:rPr>
+        <w:t>Αποτελέσματα:</w:t>
+      </w:r>
+    </w:p>
+    <w:p>
+      <w:pPr>
+        <w:rPr>
+          <w:lang w:val="el-GR"/>
+        </w:rPr>
+      </w:pPr>
       <w:r>
         <w:rPr>
           <w:noProof/>
-          <w:lang w:eastAsia="en-GB"/>
-        </w:rPr>
-        <w:lastRenderedPageBreak/>
+          <w:lang w:eastAsia="ko-KR"/>
+        </w:rPr>
         <w:drawing>
           <wp:anchor distT="0" distB="0" distL="114300" distR="114300" simplePos="0" relativeHeight="251658240" behindDoc="0" locked="0" layoutInCell="1" allowOverlap="1">
             <wp:simplePos x="0" y="0"/>
@@ -861,209 +2382,19 @@
             <wp:cNvGraphicFramePr/>
             <a:graphic xmlns:a="http://schemas.openxmlformats.org/drawingml/2006/main">
               <a:graphicData uri="http://schemas.openxmlformats.org/drawingml/2006/chart">
-                <c:chart xmlns:c="http://schemas.openxmlformats.org/drawingml/2006/chart" xmlns:r="http://schemas.openxmlformats.org/officeDocument/2006/relationships" r:id="rId8"/>
+                <c:chart xmlns:c="http://schemas.openxmlformats.org/drawingml/2006/chart" xmlns:r="http://schemas.openxmlformats.org/officeDocument/2006/relationships" r:id="rId10"/>
               </a:graphicData>
             </a:graphic>
           </wp:anchor>
         </w:drawing>
       </w:r>
     </w:p>
-    <w:p/>
-    <w:p/>
-    <w:p/>
-    <w:p/>
-    <w:p/>
-    <w:p/>
-    <w:p/>
-    <w:p/>
-    <w:p/>
-    <w:p/>
     <w:p>
       <w:pPr>
         <w:rPr>
           <w:lang w:val="el-GR"/>
         </w:rPr>
       </w:pPr>
-      <w:r>
-        <w:rPr>
-          <w:lang w:val="el-GR"/>
-        </w:rPr>
-        <w:t>Στην πιο πάνω γραφική παράσταση βλέπουμε</w:t>
-      </w:r>
-      <w:r>
-        <w:rPr>
-          <w:lang w:val="el-GR"/>
-        </w:rPr>
-        <w:t xml:space="preserve"> </w:t>
-      </w:r>
-      <w:r>
-        <w:rPr>
-          <w:lang w:val="el-GR"/>
-        </w:rPr>
-        <w:t>πως με την χρήση 2</w:t>
-      </w:r>
-      <w:r>
-        <w:rPr>
-          <w:lang w:val="en-US"/>
-        </w:rPr>
-        <w:t>vCPU</w:t>
-      </w:r>
-      <w:r>
-        <w:rPr>
-          <w:lang w:val="el-GR"/>
-        </w:rPr>
-        <w:t xml:space="preserve"> χρειάζεται περισσότερο </w:t>
-      </w:r>
-      <w:r>
-        <w:rPr>
-          <w:lang w:val="en-US"/>
-        </w:rPr>
-        <w:t>round</w:t>
-      </w:r>
-      <w:r>
-        <w:rPr>
-          <w:lang w:val="el-GR"/>
-        </w:rPr>
-        <w:t xml:space="preserve"> </w:t>
-      </w:r>
-      <w:r>
-        <w:rPr>
-          <w:lang w:val="en-US"/>
-        </w:rPr>
-        <w:t>trip</w:t>
-      </w:r>
-      <w:r>
-        <w:rPr>
-          <w:lang w:val="el-GR"/>
-        </w:rPr>
-        <w:t xml:space="preserve"> </w:t>
-      </w:r>
-      <w:r>
-        <w:rPr>
-          <w:lang w:val="en-US"/>
-        </w:rPr>
-        <w:t>time</w:t>
-      </w:r>
-      <w:r>
-        <w:rPr>
-          <w:lang w:val="el-GR"/>
-        </w:rPr>
-        <w:t>/</w:t>
-      </w:r>
-      <w:r>
-        <w:rPr>
-          <w:lang w:val="en-US"/>
-        </w:rPr>
-        <w:t>Latency</w:t>
-      </w:r>
-      <w:r>
-        <w:rPr>
-          <w:lang w:val="el-GR"/>
-        </w:rPr>
-        <w:t xml:space="preserve"> </w:t>
-      </w:r>
-      <w:r>
-        <w:rPr>
-          <w:lang w:val="el-GR"/>
-        </w:rPr>
-        <w:t xml:space="preserve">για την ολοκλήρωση ενός </w:t>
-      </w:r>
-      <w:r>
-        <w:rPr>
-          <w:lang w:val="en-US"/>
-        </w:rPr>
-        <w:t>request</w:t>
-      </w:r>
-      <w:r>
-        <w:rPr>
-          <w:lang w:val="el-GR"/>
-        </w:rPr>
-        <w:t xml:space="preserve"> αντί με την χρήση  1</w:t>
-      </w:r>
-      <w:r>
-        <w:rPr>
-          <w:lang w:val="en-US"/>
-        </w:rPr>
-        <w:t>vCPU</w:t>
-      </w:r>
-      <w:r>
-        <w:rPr>
-          <w:lang w:val="el-GR"/>
-        </w:rPr>
-        <w:t xml:space="preserve">.  Ακόμη με την αύξηση των χρηστών βλέπουμε ότι το </w:t>
-      </w:r>
-      <w:r>
-        <w:rPr>
-          <w:lang w:val="en-US"/>
-        </w:rPr>
-        <w:t>round</w:t>
-      </w:r>
-      <w:r>
-        <w:rPr>
-          <w:lang w:val="el-GR"/>
-        </w:rPr>
-        <w:t xml:space="preserve"> </w:t>
-      </w:r>
-      <w:r>
-        <w:rPr>
-          <w:lang w:val="en-US"/>
-        </w:rPr>
-        <w:t>trip</w:t>
-      </w:r>
-      <w:r>
-        <w:rPr>
-          <w:lang w:val="el-GR"/>
-        </w:rPr>
-        <w:t xml:space="preserve"> </w:t>
-      </w:r>
-      <w:r>
-        <w:rPr>
-          <w:lang w:val="en-US"/>
-        </w:rPr>
-        <w:t>time</w:t>
-      </w:r>
-      <w:r>
-        <w:rPr>
-          <w:lang w:val="el-GR"/>
-        </w:rPr>
-        <w:t>/</w:t>
-      </w:r>
-      <w:r>
-        <w:rPr>
-          <w:lang w:val="en-US"/>
-        </w:rPr>
-        <w:t>Latency</w:t>
-      </w:r>
-      <w:r>
-        <w:rPr>
-          <w:lang w:val="el-GR"/>
-        </w:rPr>
-        <w:t xml:space="preserve"> </w:t>
-      </w:r>
-      <w:r>
-        <w:rPr>
-          <w:lang w:val="el-GR"/>
-        </w:rPr>
-        <w:t xml:space="preserve">αυξάνεται καθώς ο διακομιστής είναι γεμάτος με </w:t>
-      </w:r>
-      <w:r>
-        <w:rPr>
-          <w:lang w:val="en-US"/>
-        </w:rPr>
-        <w:t>requests</w:t>
-      </w:r>
-      <w:r>
-        <w:rPr>
-          <w:lang w:val="el-GR"/>
-        </w:rPr>
-        <w:t xml:space="preserve"> </w:t>
-      </w:r>
-      <w:r>
-        <w:rPr>
-          <w:lang w:val="el-GR"/>
-        </w:rPr>
-        <w:t>για να εξυπηρετήσει.</w:t>
-      </w:r>
     </w:p>
     <w:p>
       <w:pPr>
@@ -1071,10 +2402,260 @@
           <w:lang w:val="el-GR"/>
         </w:rPr>
       </w:pPr>
+    </w:p>
+    <w:p>
+      <w:pPr>
+        <w:rPr>
+          <w:lang w:val="el-GR"/>
+        </w:rPr>
+      </w:pPr>
+    </w:p>
+    <w:p>
+      <w:pPr>
+        <w:rPr>
+          <w:lang w:val="el-GR"/>
+        </w:rPr>
+      </w:pPr>
+    </w:p>
+    <w:p>
+      <w:pPr>
+        <w:rPr>
+          <w:lang w:val="el-GR"/>
+        </w:rPr>
+      </w:pPr>
+    </w:p>
+    <w:p>
+      <w:pPr>
+        <w:rPr>
+          <w:lang w:val="el-GR"/>
+        </w:rPr>
+      </w:pPr>
+    </w:p>
+    <w:p>
+      <w:pPr>
+        <w:rPr>
+          <w:lang w:val="el-GR"/>
+        </w:rPr>
+      </w:pPr>
+    </w:p>
+    <w:p>
+      <w:pPr>
+        <w:rPr>
+          <w:lang w:val="el-GR"/>
+        </w:rPr>
+      </w:pPr>
+    </w:p>
+    <w:p>
+      <w:pPr>
+        <w:rPr>
+          <w:lang w:val="el-GR"/>
+        </w:rPr>
+      </w:pPr>
+    </w:p>
+    <w:p>
+      <w:pPr>
+        <w:rPr>
+          <w:lang w:val="el-GR"/>
+        </w:rPr>
+      </w:pPr>
+    </w:p>
+    <w:p>
+      <w:pPr>
+        <w:rPr>
+          <w:lang w:val="el-GR"/>
+        </w:rPr>
+      </w:pPr>
+      <w:r>
+        <w:rPr>
+          <w:lang w:val="el-GR"/>
+        </w:rPr>
+        <w:t>Στην πιο πάνω γραφική παράσταση βλέπουμε</w:t>
+      </w:r>
+      <w:r>
+        <w:rPr>
+          <w:lang w:val="el-GR"/>
+        </w:rPr>
+        <w:t xml:space="preserve"> </w:t>
+      </w:r>
+      <w:r>
+        <w:rPr>
+          <w:lang w:val="el-GR"/>
+        </w:rPr>
+        <w:t>πως με την χρήση 2</w:t>
+      </w:r>
+      <w:r>
+        <w:rPr>
+          <w:lang w:val="en-US"/>
+        </w:rPr>
+        <w:t>vCPU</w:t>
+      </w:r>
+      <w:r>
+        <w:rPr>
+          <w:lang w:val="el-GR"/>
+        </w:rPr>
+        <w:t xml:space="preserve"> χρειάζεται περισσότερο </w:t>
+      </w:r>
+      <w:r>
+        <w:rPr>
+          <w:lang w:val="en-US"/>
+        </w:rPr>
+        <w:t>round</w:t>
+      </w:r>
+      <w:r>
+        <w:rPr>
+          <w:lang w:val="el-GR"/>
+        </w:rPr>
+        <w:t xml:space="preserve"> </w:t>
+      </w:r>
+      <w:r>
+        <w:rPr>
+          <w:lang w:val="en-US"/>
+        </w:rPr>
+        <w:t>trip</w:t>
+      </w:r>
+      <w:r>
+        <w:rPr>
+          <w:lang w:val="el-GR"/>
+        </w:rPr>
+        <w:t xml:space="preserve"> </w:t>
+      </w:r>
+      <w:r>
+        <w:rPr>
+          <w:lang w:val="en-US"/>
+        </w:rPr>
+        <w:t>time</w:t>
+      </w:r>
+      <w:r>
+        <w:rPr>
+          <w:lang w:val="el-GR"/>
+        </w:rPr>
+        <w:t>/</w:t>
+      </w:r>
+      <w:r>
+        <w:rPr>
+          <w:lang w:val="en-US"/>
+        </w:rPr>
+        <w:t>Latency</w:t>
+      </w:r>
+      <w:r>
+        <w:rPr>
+          <w:lang w:val="el-GR"/>
+        </w:rPr>
+        <w:t xml:space="preserve"> </w:t>
+      </w:r>
+      <w:r>
+        <w:rPr>
+          <w:lang w:val="el-GR"/>
+        </w:rPr>
+        <w:t xml:space="preserve">για την ολοκλήρωση ενός </w:t>
+      </w:r>
+      <w:r>
+        <w:rPr>
+          <w:lang w:val="en-US"/>
+        </w:rPr>
+        <w:t>request</w:t>
+      </w:r>
+      <w:r>
+        <w:rPr>
+          <w:lang w:val="el-GR"/>
+        </w:rPr>
+        <w:t xml:space="preserve"> αντί με την χρήση  1</w:t>
+      </w:r>
+      <w:r>
+        <w:rPr>
+          <w:lang w:val="en-US"/>
+        </w:rPr>
+        <w:t>vCPU</w:t>
+      </w:r>
+      <w:r>
+        <w:rPr>
+          <w:lang w:val="el-GR"/>
+        </w:rPr>
+        <w:t xml:space="preserve">.  Ακόμη με την αύξηση των χρηστών βλέπουμε ότι το </w:t>
+      </w:r>
+      <w:r>
+        <w:rPr>
+          <w:lang w:val="en-US"/>
+        </w:rPr>
+        <w:t>round</w:t>
+      </w:r>
+      <w:r>
+        <w:rPr>
+          <w:lang w:val="el-GR"/>
+        </w:rPr>
+        <w:t xml:space="preserve"> </w:t>
+      </w:r>
+      <w:r>
+        <w:rPr>
+          <w:lang w:val="en-US"/>
+        </w:rPr>
+        <w:t>trip</w:t>
+      </w:r>
+      <w:r>
+        <w:rPr>
+          <w:lang w:val="el-GR"/>
+        </w:rPr>
+        <w:t xml:space="preserve"> </w:t>
+      </w:r>
+      <w:r>
+        <w:rPr>
+          <w:lang w:val="en-US"/>
+        </w:rPr>
+        <w:t>time</w:t>
+      </w:r>
+      <w:r>
+        <w:rPr>
+          <w:lang w:val="el-GR"/>
+        </w:rPr>
+        <w:t>/</w:t>
+      </w:r>
+      <w:r>
+        <w:rPr>
+          <w:lang w:val="en-US"/>
+        </w:rPr>
+        <w:t>Latency</w:t>
+      </w:r>
+      <w:r>
+        <w:rPr>
+          <w:lang w:val="el-GR"/>
+        </w:rPr>
+        <w:t xml:space="preserve"> </w:t>
+      </w:r>
+      <w:r>
+        <w:rPr>
+          <w:lang w:val="el-GR"/>
+        </w:rPr>
+        <w:t xml:space="preserve">αυξάνεται καθώς ο διακομιστής είναι γεμάτος με </w:t>
+      </w:r>
+      <w:r>
+        <w:rPr>
+          <w:lang w:val="en-US"/>
+        </w:rPr>
+        <w:t>requests</w:t>
+      </w:r>
+      <w:r>
+        <w:rPr>
+          <w:lang w:val="el-GR"/>
+        </w:rPr>
+        <w:t xml:space="preserve"> </w:t>
+      </w:r>
+      <w:r>
+        <w:rPr>
+          <w:lang w:val="el-GR"/>
+        </w:rPr>
+        <w:t>για να εξυπηρετήσει.</w:t>
+      </w:r>
+    </w:p>
+    <w:p>
+      <w:pPr>
+        <w:rPr>
+          <w:lang w:val="el-GR"/>
+        </w:rPr>
+      </w:pPr>
       <w:r>
         <w:rPr>
           <w:noProof/>
-          <w:lang w:eastAsia="en-GB"/>
+          <w:lang w:eastAsia="ko-KR"/>
         </w:rPr>
         <w:drawing>
           <wp:anchor distT="0" distB="0" distL="114300" distR="114300" simplePos="0" relativeHeight="251661312" behindDoc="0" locked="0" layoutInCell="1" allowOverlap="1">
@@ -1092,7 +2673,7 @@
             <wp:cNvGraphicFramePr/>
             <a:graphic xmlns:a="http://schemas.openxmlformats.org/drawingml/2006/main">
               <a:graphicData uri="http://schemas.openxmlformats.org/drawingml/2006/chart">
-                <c:chart xmlns:c="http://schemas.openxmlformats.org/drawingml/2006/chart" xmlns:r="http://schemas.openxmlformats.org/officeDocument/2006/relationships" r:id="rId9"/>
+                <c:chart xmlns:c="http://schemas.openxmlformats.org/drawingml/2006/chart" xmlns:r="http://schemas.openxmlformats.org/officeDocument/2006/relationships" r:id="rId11"/>
               </a:graphicData>
             </a:graphic>
           </wp:anchor>
@@ -1140,19 +2721,7 @@
         <w:rPr>
           <w:lang w:val="el-GR"/>
         </w:rPr>
-        <w:t xml:space="preserve"> </w:t>
-      </w:r>
-      <w:r>
-        <w:rPr>
-          <w:lang w:val="el-GR"/>
-        </w:rPr>
-        <w:t xml:space="preserve">επιτυγχάνεται πιο μικρό </w:t>
-      </w:r>
-      <w:r>
-        <w:rPr>
-          <w:lang w:val="el-GR"/>
-        </w:rPr>
-        <w:t xml:space="preserve"> </w:t>
+        <w:t xml:space="preserve"> επιτυγχάνεται πιο μικρό  </w:t>
       </w:r>
       <w:r>
         <w:rPr>
@@ -1210,10 +2779,15 @@
       </w:r>
     </w:p>
     <w:p>
+      <w:pPr>
+        <w:rPr>
+          <w:lang w:val="el-GR"/>
+        </w:rPr>
+      </w:pPr>
       <w:r>
         <w:rPr>
           <w:noProof/>
-          <w:lang w:eastAsia="en-GB"/>
+          <w:lang w:eastAsia="ko-KR"/>
         </w:rPr>
         <w:lastRenderedPageBreak/>
         <w:drawing>
@@ -1232,7 +2806,7 @@
             <wp:cNvGraphicFramePr/>
             <a:graphic xmlns:a="http://schemas.openxmlformats.org/drawingml/2006/main">
               <a:graphicData uri="http://schemas.openxmlformats.org/drawingml/2006/chart">
-                <c:chart xmlns:c="http://schemas.openxmlformats.org/drawingml/2006/chart" xmlns:r="http://schemas.openxmlformats.org/officeDocument/2006/relationships" r:id="rId10"/>
+                <c:chart xmlns:c="http://schemas.openxmlformats.org/drawingml/2006/chart" xmlns:r="http://schemas.openxmlformats.org/officeDocument/2006/relationships" r:id="rId12"/>
               </a:graphicData>
             </a:graphic>
           </wp:anchor>
@@ -1248,7 +2822,7 @@
       <w:r>
         <w:rPr>
           <w:noProof/>
-          <w:lang w:eastAsia="en-GB"/>
+          <w:lang w:eastAsia="ko-KR"/>
         </w:rPr>
         <w:drawing>
           <wp:anchor distT="0" distB="0" distL="114300" distR="114300" simplePos="0" relativeHeight="251660288" behindDoc="0" locked="0" layoutInCell="1" allowOverlap="1">
@@ -1266,7 +2840,7 @@
             <wp:cNvGraphicFramePr/>
             <a:graphic xmlns:a="http://schemas.openxmlformats.org/drawingml/2006/main">
               <a:graphicData uri="http://schemas.openxmlformats.org/drawingml/2006/chart">
-                <c:chart xmlns:c="http://schemas.openxmlformats.org/drawingml/2006/chart" xmlns:r="http://schemas.openxmlformats.org/officeDocument/2006/relationships" r:id="rId11"/>
+                <c:chart xmlns:c="http://schemas.openxmlformats.org/drawingml/2006/chart" xmlns:r="http://schemas.openxmlformats.org/officeDocument/2006/relationships" r:id="rId13"/>
               </a:graphicData>
             </a:graphic>
           </wp:anchor>
@@ -1276,13 +2850,7 @@
         <w:rPr>
           <w:lang w:val="el-GR"/>
         </w:rPr>
-        <w:t>Στην πιο πάνω γραφική παράσταση</w:t>
-      </w:r>
-      <w:r>
-        <w:rPr>
-          <w:lang w:val="el-GR"/>
-        </w:rPr>
-        <w:t xml:space="preserve"> βλέπουμε πως όσο αυξάνεται το  </w:t>
+        <w:t xml:space="preserve">Στην πιο πάνω γραφική παράσταση βλέπουμε πως όσο αυξάνεται το  </w:t>
       </w:r>
       <w:r>
         <w:rPr>
@@ -1352,13 +2920,7 @@
         <w:rPr>
           <w:lang w:val="el-GR"/>
         </w:rPr>
-        <w:t>Στην πιο πάνω γραφική παράσταση βλέπουμε πως</w:t>
-      </w:r>
-      <w:r>
-        <w:rPr>
-          <w:lang w:val="el-GR"/>
-        </w:rPr>
-        <w:t xml:space="preserve"> όσο αυξάνεται το</w:t>
+        <w:t>Στην πιο πάνω γραφική παράσταση βλέπουμε πως όσο αυξάνεται το</w:t>
       </w:r>
       <w:r>
         <w:rPr>
@@ -1412,13 +2974,7 @@
         <w:rPr>
           <w:lang w:val="el-GR"/>
         </w:rPr>
-        <w:t xml:space="preserve">  </w:t>
-      </w:r>
-      <w:r>
-        <w:rPr>
-          <w:lang w:val="el-GR"/>
-        </w:rPr>
-        <w:t>γιατί τόσο ο διακομιστής δυσκολεύεται να επεξεργαστεί τις πληροφορίες και κατ’ επέκταση να στείλει τις πληροφορίες στον χρήστη.</w:t>
+        <w:t xml:space="preserve">  γιατί τόσο ο διακομιστής δυσκολεύεται να επεξεργαστεί τις πληροφορίες και κατ’ επέκταση να στείλει τις πληροφορίες στον χρήστη.</w:t>
       </w:r>
     </w:p>
     <w:p>
@@ -1427,8 +2983,6 @@
           <w:lang w:val="el-GR"/>
         </w:rPr>
       </w:pPr>
-      <w:bookmarkStart w:id="0" w:name="_GoBack"/>
-      <w:bookmarkEnd w:id="0"/>
     </w:p>
     <w:p>
       <w:pPr>
@@ -1509,6 +3063,127 @@
     </w:p>
   </w:footnote>
 </w:footnotes>
+</file>
+
+<file path=word/numbering.xml><?xml version="1.0" encoding="utf-8"?>
+<w:numbering xmlns:wpc="http://schemas.microsoft.com/office/word/2010/wordprocessingCanvas" xmlns:mc="http://schemas.openxmlformats.org/markup-compatibility/2006" xmlns:o="urn:schemas-microsoft-com:office:office" xmlns:r="http://schemas.openxmlformats.org/officeDocument/2006/relationships" xmlns:m="http://schemas.openxmlformats.org/officeDocument/2006/math" xmlns:v="urn:schemas-microsoft-com:vml" xmlns:wp14="http://schemas.microsoft.com/office/word/2010/wordprocessingDrawing" xmlns:wp="http://schemas.openxmlformats.org/drawingml/2006/wordprocessingDrawing" xmlns:w10="urn:schemas-microsoft-com:office:word" xmlns:w="http://schemas.openxmlformats.org/wordprocessingml/2006/main" xmlns:w14="http://schemas.microsoft.com/office/word/2010/wordml" xmlns:w15="http://schemas.microsoft.com/office/word/2012/wordml" xmlns:wpg="http://schemas.microsoft.com/office/word/2010/wordprocessingGroup" xmlns:wpi="http://schemas.microsoft.com/office/word/2010/wordprocessingInk" xmlns:wne="http://schemas.microsoft.com/office/word/2006/wordml" xmlns:wps="http://schemas.microsoft.com/office/word/2010/wordprocessingShape" mc:Ignorable="w14 w15 wp14">
+  <w:abstractNum w:abstractNumId="0" w15:restartNumberingAfterBreak="0">
+    <w:nsid w:val="5E12342D"/>
+    <w:multiLevelType w:val="hybridMultilevel"/>
+    <w:tmpl w:val="B1AA41AC"/>
+    <w:lvl w:ilvl="0" w:tplc="08090001">
+      <w:start w:val="1"/>
+      <w:numFmt w:val="bullet"/>
+      <w:lvlText w:val=""/>
+      <w:lvlJc w:val="left"/>
+      <w:pPr>
+        <w:ind w:left="720" w:hanging="360"/>
+      </w:pPr>
+      <w:rPr>
+        <w:rFonts w:ascii="Symbol" w:hAnsi="Symbol" w:hint="default"/>
+      </w:rPr>
+    </w:lvl>
+    <w:lvl w:ilvl="1" w:tplc="08090003" w:tentative="1">
+      <w:start w:val="1"/>
+      <w:numFmt w:val="bullet"/>
+      <w:lvlText w:val="o"/>
+      <w:lvlJc w:val="left"/>
+      <w:pPr>
+        <w:ind w:left="1440" w:hanging="360"/>
+      </w:pPr>
+      <w:rPr>
+        <w:rFonts w:ascii="Courier New" w:hAnsi="Courier New" w:cs="Courier New" w:hint="default"/>
+      </w:rPr>
+    </w:lvl>
+    <w:lvl w:ilvl="2" w:tplc="08090005" w:tentative="1">
+      <w:start w:val="1"/>
+      <w:numFmt w:val="bullet"/>
+      <w:lvlText w:val=""/>
+      <w:lvlJc w:val="left"/>
+      <w:pPr>
+        <w:ind w:left="2160" w:hanging="360"/>
+      </w:pPr>
+      <w:rPr>
+        <w:rFonts w:ascii="Wingdings" w:hAnsi="Wingdings" w:hint="default"/>
+      </w:rPr>
+    </w:lvl>
+    <w:lvl w:ilvl="3" w:tplc="08090001" w:tentative="1">
+      <w:start w:val="1"/>
+      <w:numFmt w:val="bullet"/>
+      <w:lvlText w:val=""/>
+      <w:lvlJc w:val="left"/>
+      <w:pPr>
+        <w:ind w:left="2880" w:hanging="360"/>
+      </w:pPr>
+      <w:rPr>
+        <w:rFonts w:ascii="Symbol" w:hAnsi="Symbol" w:hint="default"/>
+      </w:rPr>
+    </w:lvl>
+    <w:lvl w:ilvl="4" w:tplc="08090003" w:tentative="1">
+      <w:start w:val="1"/>
+      <w:numFmt w:val="bullet"/>
+      <w:lvlText w:val="o"/>
+      <w:lvlJc w:val="left"/>
+      <w:pPr>
+        <w:ind w:left="3600" w:hanging="360"/>
+      </w:pPr>
+      <w:rPr>
+        <w:rFonts w:ascii="Courier New" w:hAnsi="Courier New" w:cs="Courier New" w:hint="default"/>
+      </w:rPr>
+    </w:lvl>
+    <w:lvl w:ilvl="5" w:tplc="08090005" w:tentative="1">
+      <w:start w:val="1"/>
+      <w:numFmt w:val="bullet"/>
+      <w:lvlText w:val=""/>
+      <w:lvlJc w:val="left"/>
+      <w:pPr>
+        <w:ind w:left="4320" w:hanging="360"/>
+      </w:pPr>
+      <w:rPr>
+        <w:rFonts w:ascii="Wingdings" w:hAnsi="Wingdings" w:hint="default"/>
+      </w:rPr>
+    </w:lvl>
+    <w:lvl w:ilvl="6" w:tplc="08090001" w:tentative="1">
+      <w:start w:val="1"/>
+      <w:numFmt w:val="bullet"/>
+      <w:lvlText w:val=""/>
+      <w:lvlJc w:val="left"/>
+      <w:pPr>
+        <w:ind w:left="5040" w:hanging="360"/>
+      </w:pPr>
+      <w:rPr>
+        <w:rFonts w:ascii="Symbol" w:hAnsi="Symbol" w:hint="default"/>
+      </w:rPr>
+    </w:lvl>
+    <w:lvl w:ilvl="7" w:tplc="08090003" w:tentative="1">
+      <w:start w:val="1"/>
+      <w:numFmt w:val="bullet"/>
+      <w:lvlText w:val="o"/>
+      <w:lvlJc w:val="left"/>
+      <w:pPr>
+        <w:ind w:left="5760" w:hanging="360"/>
+      </w:pPr>
+      <w:rPr>
+        <w:rFonts w:ascii="Courier New" w:hAnsi="Courier New" w:cs="Courier New" w:hint="default"/>
+      </w:rPr>
+    </w:lvl>
+    <w:lvl w:ilvl="8" w:tplc="08090005" w:tentative="1">
+      <w:start w:val="1"/>
+      <w:numFmt w:val="bullet"/>
+      <w:lvlText w:val=""/>
+      <w:lvlJc w:val="left"/>
+      <w:pPr>
+        <w:ind w:left="6480" w:hanging="360"/>
+      </w:pPr>
+      <w:rPr>
+        <w:rFonts w:ascii="Wingdings" w:hAnsi="Wingdings" w:hint="default"/>
+      </w:rPr>
+    </w:lvl>
+  </w:abstractNum>
+  <w:num w:numId="1">
+    <w:abstractNumId w:val="0"/>
+  </w:num>
+</w:numbering>
 </file>
 
 <file path=word/styles.xml><?xml version="1.0" encoding="utf-8"?>
@@ -2013,6 +3688,17 @@
       <w:lang w:val="el-GR" w:eastAsia="el-GR"/>
     </w:rPr>
   </w:style>
+  <w:style w:type="paragraph" w:styleId="ListParagraph">
+    <w:name w:val="List Paragraph"/>
+    <w:basedOn w:val="Normal"/>
+    <w:uiPriority w:val="34"/>
+    <w:qFormat/>
+    <w:rsid w:val="00E60D43"/>
+    <w:pPr>
+      <w:ind w:left="720"/>
+      <w:contextualSpacing/>
+    </w:pPr>
+  </w:style>
 </w:styles>
 </file>
 
@@ -2230,11 +3916,11 @@
           <c:showBubbleSize val="0"/>
         </c:dLbls>
         <c:smooth val="0"/>
-        <c:axId val="286636720"/>
-        <c:axId val="286637280"/>
+        <c:axId val="169351136"/>
+        <c:axId val="169351696"/>
       </c:lineChart>
       <c:catAx>
-        <c:axId val="286636720"/>
+        <c:axId val="169351136"/>
         <c:scaling>
           <c:orientation val="minMax"/>
         </c:scaling>
@@ -2333,7 +4019,7 @@
             <a:endParaRPr lang="en-US"/>
           </a:p>
         </c:txPr>
-        <c:crossAx val="286637280"/>
+        <c:crossAx val="169351696"/>
         <c:crosses val="autoZero"/>
         <c:auto val="1"/>
         <c:lblAlgn val="ctr"/>
@@ -2341,7 +4027,7 @@
         <c:noMultiLvlLbl val="0"/>
       </c:catAx>
       <c:valAx>
-        <c:axId val="286637280"/>
+        <c:axId val="169351696"/>
         <c:scaling>
           <c:orientation val="minMax"/>
         </c:scaling>
@@ -2448,7 +4134,7 @@
             <a:endParaRPr lang="en-US"/>
           </a:p>
         </c:txPr>
-        <c:crossAx val="286636720"/>
+        <c:crossAx val="169351136"/>
         <c:crosses val="autoZero"/>
         <c:crossBetween val="between"/>
       </c:valAx>
@@ -2741,11 +4427,11 @@
           <c:showBubbleSize val="0"/>
         </c:dLbls>
         <c:smooth val="0"/>
-        <c:axId val="302301152"/>
-        <c:axId val="302301712"/>
+        <c:axId val="169354496"/>
+        <c:axId val="169570800"/>
       </c:lineChart>
       <c:catAx>
-        <c:axId val="302301152"/>
+        <c:axId val="169354496"/>
         <c:scaling>
           <c:orientation val="minMax"/>
         </c:scaling>
@@ -2844,7 +4530,7 @@
             <a:endParaRPr lang="en-US"/>
           </a:p>
         </c:txPr>
-        <c:crossAx val="302301712"/>
+        <c:crossAx val="169570800"/>
         <c:crosses val="autoZero"/>
         <c:auto val="1"/>
         <c:lblAlgn val="ctr"/>
@@ -2852,7 +4538,7 @@
         <c:noMultiLvlLbl val="0"/>
       </c:catAx>
       <c:valAx>
-        <c:axId val="302301712"/>
+        <c:axId val="169570800"/>
         <c:scaling>
           <c:orientation val="minMax"/>
         </c:scaling>
@@ -2959,7 +4645,7 @@
             <a:endParaRPr lang="en-US"/>
           </a:p>
         </c:txPr>
-        <c:crossAx val="302301152"/>
+        <c:crossAx val="169354496"/>
         <c:crosses val="autoZero"/>
         <c:crossBetween val="between"/>
       </c:valAx>
@@ -3233,11 +4919,11 @@
           <c:showPercent val="0"/>
           <c:showBubbleSize val="0"/>
         </c:dLbls>
-        <c:axId val="304521776"/>
-        <c:axId val="304522336"/>
+        <c:axId val="165806096"/>
+        <c:axId val="170968896"/>
       </c:scatterChart>
       <c:valAx>
-        <c:axId val="304521776"/>
+        <c:axId val="165806096"/>
         <c:scaling>
           <c:orientation val="minMax"/>
         </c:scaling>
@@ -3353,12 +5039,12 @@
             <a:endParaRPr lang="en-US"/>
           </a:p>
         </c:txPr>
-        <c:crossAx val="304522336"/>
+        <c:crossAx val="170968896"/>
         <c:crosses val="autoZero"/>
         <c:crossBetween val="midCat"/>
       </c:valAx>
       <c:valAx>
-        <c:axId val="304522336"/>
+        <c:axId val="170968896"/>
         <c:scaling>
           <c:orientation val="minMax"/>
         </c:scaling>
@@ -3471,7 +5157,7 @@
             <a:endParaRPr lang="en-US"/>
           </a:p>
         </c:txPr>
-        <c:crossAx val="304521776"/>
+        <c:crossAx val="165806096"/>
         <c:crosses val="autoZero"/>
         <c:crossBetween val="midCat"/>
       </c:valAx>
@@ -3701,11 +5387,11 @@
           <c:showPercent val="0"/>
           <c:showBubbleSize val="0"/>
         </c:dLbls>
-        <c:axId val="290041424"/>
-        <c:axId val="290040304"/>
+        <c:axId val="170971136"/>
+        <c:axId val="170971696"/>
       </c:scatterChart>
       <c:valAx>
-        <c:axId val="290041424"/>
+        <c:axId val="170971136"/>
         <c:scaling>
           <c:orientation val="minMax"/>
         </c:scaling>
@@ -3818,12 +5504,12 @@
             <a:endParaRPr lang="en-US"/>
           </a:p>
         </c:txPr>
-        <c:crossAx val="290040304"/>
+        <c:crossAx val="170971696"/>
         <c:crosses val="autoZero"/>
         <c:crossBetween val="midCat"/>
       </c:valAx>
       <c:valAx>
-        <c:axId val="290040304"/>
+        <c:axId val="170971696"/>
         <c:scaling>
           <c:orientation val="minMax"/>
         </c:scaling>
@@ -3936,7 +5622,7 @@
             <a:endParaRPr lang="en-US"/>
           </a:p>
         </c:txPr>
-        <c:crossAx val="290041424"/>
+        <c:crossAx val="170971136"/>
         <c:crosses val="autoZero"/>
         <c:crossBetween val="midCat"/>
       </c:valAx>
@@ -6466,4 +8152,16 @@
     </a:ext>
   </a:extLst>
 </a:theme>
+</file>
+
+<file path=customXml/item1.xml><?xml version="1.0" encoding="utf-8"?>
+<b:Sources xmlns:b="http://schemas.openxmlformats.org/officeDocument/2006/bibliography" xmlns="http://schemas.openxmlformats.org/officeDocument/2006/bibliography" SelectedStyle="\APASixthEditionOfficeOnline.xsl" StyleName="APA" Version="6"/>
+</file>
+
+<file path=customXml/itemProps1.xml><?xml version="1.0" encoding="utf-8"?>
+<ds:datastoreItem xmlns:ds="http://schemas.openxmlformats.org/officeDocument/2006/customXml" ds:itemID="{BB2E4169-C561-4A5C-8166-7EBA4F635BA1}">
+  <ds:schemaRefs>
+    <ds:schemaRef ds:uri="http://schemas.openxmlformats.org/officeDocument/2006/bibliography"/>
+  </ds:schemaRefs>
+</ds:datastoreItem>
 </file>
</xml_diff>